<commit_message>
tense issue in abstract
</commit_message>
<xml_diff>
--- a/docs/dissertation_v4_defense.docx
+++ b/docs/dissertation_v4_defense.docx
@@ -1379,7 +1379,13 @@
         <w:rPr>
           <w:rFonts w:ascii="Times New Roman" w:hAnsi="Times New Roman" w:cs="Times New Roman"/>
         </w:rPr>
-        <w:t>Why do people perceive another’s expression of prejudice as authentic? Perceived</w:t>
+        <w:t>Why is the expression of prejudice seen as authentic</w:t>
+      </w:r>
+      <w:r>
+        <w:rPr>
+          <w:rFonts w:ascii="Times New Roman" w:hAnsi="Times New Roman" w:cs="Times New Roman"/>
+        </w:rPr>
+        <w:t>? Perceived</w:t>
       </w:r>
       <w:r>
         <w:rPr>
@@ -1451,7 +1457,19 @@
         <w:rPr>
           <w:rFonts w:ascii="Times New Roman" w:hAnsi="Times New Roman" w:cs="Times New Roman"/>
         </w:rPr>
-        <w:t xml:space="preserve">investigate whether </w:t>
+        <w:t>investigate</w:t>
+      </w:r>
+      <w:r>
+        <w:rPr>
+          <w:rFonts w:ascii="Times New Roman" w:hAnsi="Times New Roman" w:cs="Times New Roman"/>
+        </w:rPr>
+        <w:t>d</w:t>
+      </w:r>
+      <w:r>
+        <w:rPr>
+          <w:rFonts w:ascii="Times New Roman" w:hAnsi="Times New Roman" w:cs="Times New Roman"/>
+        </w:rPr>
+        <w:t xml:space="preserve"> whether </w:t>
       </w:r>
       <w:r>
         <w:rPr>
@@ -1693,13 +1711,20 @@
           <w:rFonts w:ascii="Times New Roman" w:hAnsi="Times New Roman" w:cs="Times New Roman"/>
           <w:bCs/>
         </w:rPr>
-        <w:t xml:space="preserve">thinker, scientist, theorist, writer, analyst, programmer, and </w:t>
+        <w:t>thinker, scientist</w:t>
       </w:r>
       <w:r>
         <w:rPr>
           <w:rFonts w:ascii="Times New Roman" w:hAnsi="Times New Roman" w:cs="Times New Roman"/>
           <w:bCs/>
         </w:rPr>
+        <w:t xml:space="preserve">, writer, analyst, programmer, and </w:t>
+      </w:r>
+      <w:r>
+        <w:rPr>
+          <w:rFonts w:ascii="Times New Roman" w:hAnsi="Times New Roman" w:cs="Times New Roman"/>
+          <w:bCs/>
+        </w:rPr>
         <w:t xml:space="preserve">quantitative </w:t>
       </w:r>
       <w:r>
@@ -1714,346 +1739,360 @@
           <w:rFonts w:ascii="Times New Roman" w:hAnsi="Times New Roman" w:cs="Times New Roman"/>
           <w:bCs/>
         </w:rPr>
-        <w:t>My parents have been tremendously sup</w:t>
+        <w:t>My parents</w:t>
       </w:r>
       <w:r>
         <w:rPr>
           <w:rFonts w:ascii="Times New Roman" w:hAnsi="Times New Roman" w:cs="Times New Roman"/>
           <w:bCs/>
         </w:rPr>
-        <w:t xml:space="preserve">portive of my education both </w:t>
-      </w:r>
-      <w:r>
-        <w:rPr>
-          <w:rFonts w:ascii="Times New Roman" w:hAnsi="Times New Roman" w:cs="Times New Roman"/>
-          <w:bCs/>
-        </w:rPr>
-        <w:t>in</w:t>
-      </w:r>
-      <w:r>
-        <w:rPr>
-          <w:rFonts w:ascii="Times New Roman" w:hAnsi="Times New Roman" w:cs="Times New Roman"/>
-          <w:bCs/>
-        </w:rPr>
-        <w:t xml:space="preserve"> times of st</w:t>
-      </w:r>
-      <w:r>
-        <w:rPr>
-          <w:rFonts w:ascii="Times New Roman" w:hAnsi="Times New Roman" w:cs="Times New Roman"/>
-          <w:bCs/>
-        </w:rPr>
-        <w:t>ruggle and success</w:t>
-      </w:r>
-      <w:r>
-        <w:rPr>
-          <w:rFonts w:ascii="Times New Roman" w:hAnsi="Times New Roman" w:cs="Times New Roman"/>
-          <w:bCs/>
-        </w:rPr>
-        <w:t>. T</w:t>
-      </w:r>
-      <w:r>
-        <w:rPr>
-          <w:rFonts w:ascii="Times New Roman" w:hAnsi="Times New Roman" w:cs="Times New Roman"/>
-          <w:bCs/>
-        </w:rPr>
-        <w:t>hey raised me to t</w:t>
-      </w:r>
-      <w:r>
-        <w:rPr>
-          <w:rFonts w:ascii="Times New Roman" w:hAnsi="Times New Roman" w:cs="Times New Roman"/>
-          <w:bCs/>
-        </w:rPr>
-        <w:t>hink critically, ask questions</w:t>
-      </w:r>
-      <w:r>
-        <w:rPr>
-          <w:rFonts w:ascii="Times New Roman" w:hAnsi="Times New Roman" w:cs="Times New Roman"/>
-          <w:bCs/>
-        </w:rPr>
-        <w:t xml:space="preserve">, </w:t>
-      </w:r>
-      <w:r>
-        <w:rPr>
-          <w:rFonts w:ascii="Times New Roman" w:hAnsi="Times New Roman" w:cs="Times New Roman"/>
-          <w:bCs/>
-        </w:rPr>
-        <w:t>be compassionate</w:t>
-      </w:r>
-      <w:r>
-        <w:rPr>
-          <w:rFonts w:ascii="Times New Roman" w:hAnsi="Times New Roman" w:cs="Times New Roman"/>
-          <w:bCs/>
-        </w:rPr>
-        <w:t xml:space="preserve">, </w:t>
-      </w:r>
-      <w:r>
-        <w:rPr>
-          <w:rFonts w:ascii="Times New Roman" w:hAnsi="Times New Roman" w:cs="Times New Roman"/>
-          <w:bCs/>
-        </w:rPr>
-        <w:t>take others’ perspectives</w:t>
-      </w:r>
-      <w:r>
-        <w:rPr>
-          <w:rFonts w:ascii="Times New Roman" w:hAnsi="Times New Roman" w:cs="Times New Roman"/>
-          <w:bCs/>
-        </w:rPr>
-        <w:t xml:space="preserve">, </w:t>
-      </w:r>
-      <w:r>
-        <w:rPr>
-          <w:rFonts w:ascii="Times New Roman" w:hAnsi="Times New Roman" w:cs="Times New Roman"/>
-          <w:bCs/>
-        </w:rPr>
-        <w:t xml:space="preserve">and </w:t>
-      </w:r>
-      <w:r>
-        <w:rPr>
-          <w:rFonts w:ascii="Times New Roman" w:hAnsi="Times New Roman" w:cs="Times New Roman"/>
-          <w:bCs/>
-        </w:rPr>
-        <w:t xml:space="preserve">be resilient </w:t>
-      </w:r>
-      <w:r>
-        <w:rPr>
-          <w:rFonts w:ascii="Times New Roman" w:hAnsi="Times New Roman" w:cs="Times New Roman"/>
-          <w:bCs/>
-        </w:rPr>
-        <w:t>and optimistic when circumstances are hard</w:t>
-      </w:r>
-      <w:r>
-        <w:rPr>
-          <w:rFonts w:ascii="Times New Roman" w:hAnsi="Times New Roman" w:cs="Times New Roman"/>
-          <w:bCs/>
-        </w:rPr>
-        <w:t>. E</w:t>
-      </w:r>
-      <w:r>
-        <w:rPr>
-          <w:rFonts w:ascii="Times New Roman" w:hAnsi="Times New Roman" w:cs="Times New Roman"/>
-          <w:bCs/>
-        </w:rPr>
-        <w:t xml:space="preserve">ach of these </w:t>
-      </w:r>
-      <w:r>
-        <w:rPr>
-          <w:rFonts w:ascii="Times New Roman" w:hAnsi="Times New Roman" w:cs="Times New Roman"/>
-          <w:bCs/>
-        </w:rPr>
-        <w:t xml:space="preserve">qualities are </w:t>
-      </w:r>
-      <w:r>
-        <w:rPr>
-          <w:rFonts w:ascii="Times New Roman" w:hAnsi="Times New Roman" w:cs="Times New Roman"/>
-          <w:bCs/>
-        </w:rPr>
-        <w:t>vital—</w:t>
-      </w:r>
-      <w:r>
-        <w:rPr>
-          <w:rFonts w:ascii="Times New Roman" w:hAnsi="Times New Roman" w:cs="Times New Roman"/>
-          <w:bCs/>
-        </w:rPr>
-        <w:t xml:space="preserve">not </w:t>
-      </w:r>
-      <w:r>
-        <w:rPr>
-          <w:rFonts w:ascii="Times New Roman" w:hAnsi="Times New Roman" w:cs="Times New Roman"/>
-          <w:bCs/>
-        </w:rPr>
-        <w:t xml:space="preserve">only </w:t>
-      </w:r>
-      <w:r>
-        <w:rPr>
-          <w:rFonts w:ascii="Times New Roman" w:hAnsi="Times New Roman" w:cs="Times New Roman"/>
-          <w:bCs/>
-        </w:rPr>
-        <w:t>in</w:t>
-      </w:r>
-      <w:r>
-        <w:rPr>
-          <w:rFonts w:ascii="Times New Roman" w:hAnsi="Times New Roman" w:cs="Times New Roman"/>
-          <w:bCs/>
-        </w:rPr>
-        <w:t xml:space="preserve"> studying </w:t>
-      </w:r>
-      <w:r>
-        <w:rPr>
-          <w:rFonts w:ascii="Times New Roman" w:hAnsi="Times New Roman" w:cs="Times New Roman"/>
-          <w:bCs/>
-        </w:rPr>
-        <w:t xml:space="preserve">the </w:t>
-      </w:r>
-      <w:r>
-        <w:rPr>
-          <w:rFonts w:ascii="Times New Roman" w:hAnsi="Times New Roman" w:cs="Times New Roman"/>
-          <w:bCs/>
-        </w:rPr>
-        <w:t>social psycholog</w:t>
-      </w:r>
-      <w:r>
-        <w:rPr>
-          <w:rFonts w:ascii="Times New Roman" w:hAnsi="Times New Roman" w:cs="Times New Roman"/>
-          <w:bCs/>
-        </w:rPr>
-        <w:t xml:space="preserve">y of </w:t>
-      </w:r>
-      <w:r>
-        <w:rPr>
-          <w:rFonts w:ascii="Times New Roman" w:hAnsi="Times New Roman" w:cs="Times New Roman"/>
-          <w:bCs/>
-        </w:rPr>
-        <w:t>social issues like prejudice</w:t>
-      </w:r>
-      <w:r>
-        <w:rPr>
-          <w:rFonts w:ascii="Times New Roman" w:hAnsi="Times New Roman" w:cs="Times New Roman"/>
-          <w:bCs/>
-        </w:rPr>
-        <w:t>,</w:t>
-      </w:r>
-      <w:r>
-        <w:rPr>
-          <w:rFonts w:ascii="Times New Roman" w:hAnsi="Times New Roman" w:cs="Times New Roman"/>
-          <w:bCs/>
-        </w:rPr>
-        <w:t xml:space="preserve"> b</w:t>
-      </w:r>
-      <w:r>
-        <w:rPr>
-          <w:rFonts w:ascii="Times New Roman" w:hAnsi="Times New Roman" w:cs="Times New Roman"/>
-          <w:bCs/>
-        </w:rPr>
-        <w:t xml:space="preserve">ut also in living fully. </w:t>
-      </w:r>
-      <w:r>
-        <w:rPr>
-          <w:rFonts w:ascii="Times New Roman" w:hAnsi="Times New Roman" w:cs="Times New Roman"/>
-          <w:bCs/>
-        </w:rPr>
-        <w:t xml:space="preserve">Andy Mangan, Heather Riske, </w:t>
-      </w:r>
-      <w:r>
-        <w:rPr>
-          <w:rFonts w:ascii="Times New Roman" w:hAnsi="Times New Roman" w:cs="Times New Roman"/>
-          <w:bCs/>
-        </w:rPr>
-        <w:t xml:space="preserve">and </w:t>
-      </w:r>
-      <w:r>
-        <w:rPr>
-          <w:rFonts w:ascii="Times New Roman" w:hAnsi="Times New Roman" w:cs="Times New Roman"/>
-          <w:bCs/>
-        </w:rPr>
-        <w:t xml:space="preserve">Molly Schmidt are a wonderful </w:t>
-      </w:r>
-      <w:r>
-        <w:rPr>
-          <w:rFonts w:ascii="Times New Roman" w:hAnsi="Times New Roman" w:cs="Times New Roman"/>
-          <w:bCs/>
-        </w:rPr>
-        <w:t>trio</w:t>
-      </w:r>
-      <w:r>
-        <w:rPr>
-          <w:rFonts w:ascii="Times New Roman" w:hAnsi="Times New Roman" w:cs="Times New Roman"/>
-          <w:bCs/>
-        </w:rPr>
-        <w:t xml:space="preserve"> of best friends that make my life enjoyable through</w:t>
-      </w:r>
-      <w:r>
-        <w:rPr>
-          <w:rFonts w:ascii="Times New Roman" w:hAnsi="Times New Roman" w:cs="Times New Roman"/>
-          <w:bCs/>
-        </w:rPr>
-        <w:t xml:space="preserve"> their hu</w:t>
-      </w:r>
-      <w:r>
-        <w:rPr>
-          <w:rFonts w:ascii="Times New Roman" w:hAnsi="Times New Roman" w:cs="Times New Roman"/>
-          <w:bCs/>
-        </w:rPr>
-        <w:t xml:space="preserve">mor, conversation, and kindness; forgive me for when I </w:t>
-      </w:r>
-      <w:r>
-        <w:rPr>
-          <w:rFonts w:ascii="Times New Roman" w:hAnsi="Times New Roman" w:cs="Times New Roman"/>
-          <w:bCs/>
-        </w:rPr>
-        <w:t>would be</w:t>
-      </w:r>
-      <w:r>
-        <w:rPr>
-          <w:rFonts w:ascii="Times New Roman" w:hAnsi="Times New Roman" w:cs="Times New Roman"/>
-          <w:bCs/>
-        </w:rPr>
-        <w:t xml:space="preserve"> obnoxious</w:t>
-      </w:r>
-      <w:r>
-        <w:rPr>
-          <w:rFonts w:ascii="Times New Roman" w:hAnsi="Times New Roman" w:cs="Times New Roman"/>
-          <w:bCs/>
-        </w:rPr>
-        <w:t>ly fixated</w:t>
-      </w:r>
-      <w:r>
-        <w:rPr>
-          <w:rFonts w:ascii="Times New Roman" w:hAnsi="Times New Roman" w:cs="Times New Roman"/>
-          <w:bCs/>
-        </w:rPr>
-        <w:t xml:space="preserve"> </w:t>
-      </w:r>
-      <w:r>
-        <w:rPr>
-          <w:rFonts w:ascii="Times New Roman" w:hAnsi="Times New Roman" w:cs="Times New Roman"/>
-          <w:bCs/>
-        </w:rPr>
-        <w:t>and caught-</w:t>
-      </w:r>
-      <w:r>
-        <w:rPr>
-          <w:rFonts w:ascii="Times New Roman" w:hAnsi="Times New Roman" w:cs="Times New Roman"/>
-          <w:bCs/>
-        </w:rPr>
-        <w:t xml:space="preserve">up in </w:t>
-      </w:r>
-      <w:r>
-        <w:rPr>
-          <w:rFonts w:ascii="Times New Roman" w:hAnsi="Times New Roman" w:cs="Times New Roman"/>
-          <w:bCs/>
-        </w:rPr>
-        <w:t>the various</w:t>
-      </w:r>
-      <w:r>
-        <w:rPr>
-          <w:rFonts w:ascii="Times New Roman" w:hAnsi="Times New Roman" w:cs="Times New Roman"/>
-          <w:bCs/>
-        </w:rPr>
-        <w:t xml:space="preserve"> </w:t>
-      </w:r>
-      <w:r>
-        <w:rPr>
-          <w:rFonts w:ascii="Times New Roman" w:hAnsi="Times New Roman" w:cs="Times New Roman"/>
-          <w:bCs/>
-        </w:rPr>
-        <w:t xml:space="preserve">esoteric </w:t>
-      </w:r>
-      <w:r>
-        <w:rPr>
-          <w:rFonts w:ascii="Times New Roman" w:hAnsi="Times New Roman" w:cs="Times New Roman"/>
-          <w:bCs/>
-        </w:rPr>
-        <w:t xml:space="preserve">stuff I was </w:t>
-      </w:r>
-      <w:r>
-        <w:rPr>
-          <w:rFonts w:ascii="Times New Roman" w:hAnsi="Times New Roman" w:cs="Times New Roman"/>
-          <w:bCs/>
-        </w:rPr>
-        <w:t>studying.</w:t>
+        <w:t>, Tina and Mark,</w:t>
       </w:r>
       <w:bookmarkStart w:id="0" w:name="_GoBack"/>
       <w:bookmarkEnd w:id="0"/>
+      <w:r>
+        <w:rPr>
+          <w:rFonts w:ascii="Times New Roman" w:hAnsi="Times New Roman" w:cs="Times New Roman"/>
+          <w:bCs/>
+        </w:rPr>
+        <w:t xml:space="preserve"> have been tremendously sup</w:t>
+      </w:r>
+      <w:r>
+        <w:rPr>
+          <w:rFonts w:ascii="Times New Roman" w:hAnsi="Times New Roman" w:cs="Times New Roman"/>
+          <w:bCs/>
+        </w:rPr>
+        <w:t xml:space="preserve">portive of my education both </w:t>
+      </w:r>
+      <w:r>
+        <w:rPr>
+          <w:rFonts w:ascii="Times New Roman" w:hAnsi="Times New Roman" w:cs="Times New Roman"/>
+          <w:bCs/>
+        </w:rPr>
+        <w:t>in</w:t>
+      </w:r>
+      <w:r>
+        <w:rPr>
+          <w:rFonts w:ascii="Times New Roman" w:hAnsi="Times New Roman" w:cs="Times New Roman"/>
+          <w:bCs/>
+        </w:rPr>
+        <w:t xml:space="preserve"> times of st</w:t>
+      </w:r>
+      <w:r>
+        <w:rPr>
+          <w:rFonts w:ascii="Times New Roman" w:hAnsi="Times New Roman" w:cs="Times New Roman"/>
+          <w:bCs/>
+        </w:rPr>
+        <w:t>ruggle and success</w:t>
+      </w:r>
+      <w:r>
+        <w:rPr>
+          <w:rFonts w:ascii="Times New Roman" w:hAnsi="Times New Roman" w:cs="Times New Roman"/>
+          <w:bCs/>
+        </w:rPr>
+        <w:t>. T</w:t>
+      </w:r>
+      <w:r>
+        <w:rPr>
+          <w:rFonts w:ascii="Times New Roman" w:hAnsi="Times New Roman" w:cs="Times New Roman"/>
+          <w:bCs/>
+        </w:rPr>
+        <w:t>hey raised me to t</w:t>
+      </w:r>
+      <w:r>
+        <w:rPr>
+          <w:rFonts w:ascii="Times New Roman" w:hAnsi="Times New Roman" w:cs="Times New Roman"/>
+          <w:bCs/>
+        </w:rPr>
+        <w:t>hink critically, ask questions</w:t>
+      </w:r>
+      <w:r>
+        <w:rPr>
+          <w:rFonts w:ascii="Times New Roman" w:hAnsi="Times New Roman" w:cs="Times New Roman"/>
+          <w:bCs/>
+        </w:rPr>
+        <w:t xml:space="preserve">, </w:t>
+      </w:r>
+      <w:r>
+        <w:rPr>
+          <w:rFonts w:ascii="Times New Roman" w:hAnsi="Times New Roman" w:cs="Times New Roman"/>
+          <w:bCs/>
+        </w:rPr>
+        <w:t>be compassionate</w:t>
+      </w:r>
+      <w:r>
+        <w:rPr>
+          <w:rFonts w:ascii="Times New Roman" w:hAnsi="Times New Roman" w:cs="Times New Roman"/>
+          <w:bCs/>
+        </w:rPr>
+        <w:t xml:space="preserve">, </w:t>
+      </w:r>
+      <w:r>
+        <w:rPr>
+          <w:rFonts w:ascii="Times New Roman" w:hAnsi="Times New Roman" w:cs="Times New Roman"/>
+          <w:bCs/>
+        </w:rPr>
+        <w:t>take others’ perspectives</w:t>
+      </w:r>
+      <w:r>
+        <w:rPr>
+          <w:rFonts w:ascii="Times New Roman" w:hAnsi="Times New Roman" w:cs="Times New Roman"/>
+          <w:bCs/>
+        </w:rPr>
+        <w:t xml:space="preserve">, </w:t>
+      </w:r>
+      <w:r>
+        <w:rPr>
+          <w:rFonts w:ascii="Times New Roman" w:hAnsi="Times New Roman" w:cs="Times New Roman"/>
+          <w:bCs/>
+        </w:rPr>
+        <w:t xml:space="preserve">and </w:t>
+      </w:r>
+      <w:r>
+        <w:rPr>
+          <w:rFonts w:ascii="Times New Roman" w:hAnsi="Times New Roman" w:cs="Times New Roman"/>
+          <w:bCs/>
+        </w:rPr>
+        <w:t xml:space="preserve">be resilient </w:t>
+      </w:r>
+      <w:r>
+        <w:rPr>
+          <w:rFonts w:ascii="Times New Roman" w:hAnsi="Times New Roman" w:cs="Times New Roman"/>
+          <w:bCs/>
+        </w:rPr>
+        <w:t>and optimistic when circumstances are hard</w:t>
+      </w:r>
+      <w:r>
+        <w:rPr>
+          <w:rFonts w:ascii="Times New Roman" w:hAnsi="Times New Roman" w:cs="Times New Roman"/>
+          <w:bCs/>
+        </w:rPr>
+        <w:t>. E</w:t>
+      </w:r>
+      <w:r>
+        <w:rPr>
+          <w:rFonts w:ascii="Times New Roman" w:hAnsi="Times New Roman" w:cs="Times New Roman"/>
+          <w:bCs/>
+        </w:rPr>
+        <w:t xml:space="preserve">ach of these </w:t>
+      </w:r>
+      <w:r>
+        <w:rPr>
+          <w:rFonts w:ascii="Times New Roman" w:hAnsi="Times New Roman" w:cs="Times New Roman"/>
+          <w:bCs/>
+        </w:rPr>
+        <w:t xml:space="preserve">qualities are </w:t>
+      </w:r>
+      <w:r>
+        <w:rPr>
+          <w:rFonts w:ascii="Times New Roman" w:hAnsi="Times New Roman" w:cs="Times New Roman"/>
+          <w:bCs/>
+        </w:rPr>
+        <w:t>vital—</w:t>
+      </w:r>
+      <w:r>
+        <w:rPr>
+          <w:rFonts w:ascii="Times New Roman" w:hAnsi="Times New Roman" w:cs="Times New Roman"/>
+          <w:bCs/>
+        </w:rPr>
+        <w:t xml:space="preserve">not </w:t>
+      </w:r>
+      <w:r>
+        <w:rPr>
+          <w:rFonts w:ascii="Times New Roman" w:hAnsi="Times New Roman" w:cs="Times New Roman"/>
+          <w:bCs/>
+        </w:rPr>
+        <w:t xml:space="preserve">only </w:t>
+      </w:r>
+      <w:r>
+        <w:rPr>
+          <w:rFonts w:ascii="Times New Roman" w:hAnsi="Times New Roman" w:cs="Times New Roman"/>
+          <w:bCs/>
+        </w:rPr>
+        <w:t>in</w:t>
+      </w:r>
+      <w:r>
+        <w:rPr>
+          <w:rFonts w:ascii="Times New Roman" w:hAnsi="Times New Roman" w:cs="Times New Roman"/>
+          <w:bCs/>
+        </w:rPr>
+        <w:t xml:space="preserve"> studying </w:t>
+      </w:r>
+      <w:r>
+        <w:rPr>
+          <w:rFonts w:ascii="Times New Roman" w:hAnsi="Times New Roman" w:cs="Times New Roman"/>
+          <w:bCs/>
+        </w:rPr>
+        <w:t xml:space="preserve">the </w:t>
+      </w:r>
+      <w:r>
+        <w:rPr>
+          <w:rFonts w:ascii="Times New Roman" w:hAnsi="Times New Roman" w:cs="Times New Roman"/>
+          <w:bCs/>
+        </w:rPr>
+        <w:t>social psycholog</w:t>
+      </w:r>
+      <w:r>
+        <w:rPr>
+          <w:rFonts w:ascii="Times New Roman" w:hAnsi="Times New Roman" w:cs="Times New Roman"/>
+          <w:bCs/>
+        </w:rPr>
+        <w:t xml:space="preserve">y of </w:t>
+      </w:r>
+      <w:r>
+        <w:rPr>
+          <w:rFonts w:ascii="Times New Roman" w:hAnsi="Times New Roman" w:cs="Times New Roman"/>
+          <w:bCs/>
+        </w:rPr>
+        <w:t>social issues like prejudice</w:t>
+      </w:r>
+      <w:r>
+        <w:rPr>
+          <w:rFonts w:ascii="Times New Roman" w:hAnsi="Times New Roman" w:cs="Times New Roman"/>
+          <w:bCs/>
+        </w:rPr>
+        <w:t>,</w:t>
+      </w:r>
+      <w:r>
+        <w:rPr>
+          <w:rFonts w:ascii="Times New Roman" w:hAnsi="Times New Roman" w:cs="Times New Roman"/>
+          <w:bCs/>
+        </w:rPr>
+        <w:t xml:space="preserve"> b</w:t>
+      </w:r>
+      <w:r>
+        <w:rPr>
+          <w:rFonts w:ascii="Times New Roman" w:hAnsi="Times New Roman" w:cs="Times New Roman"/>
+          <w:bCs/>
+        </w:rPr>
+        <w:t xml:space="preserve">ut also in living fully. </w:t>
+      </w:r>
+      <w:r>
+        <w:rPr>
+          <w:rFonts w:ascii="Times New Roman" w:hAnsi="Times New Roman" w:cs="Times New Roman"/>
+          <w:bCs/>
+        </w:rPr>
+        <w:t xml:space="preserve">Andy Mangan, Heather Riske, </w:t>
+      </w:r>
+      <w:r>
+        <w:rPr>
+          <w:rFonts w:ascii="Times New Roman" w:hAnsi="Times New Roman" w:cs="Times New Roman"/>
+          <w:bCs/>
+        </w:rPr>
+        <w:t xml:space="preserve">and </w:t>
+      </w:r>
+      <w:r>
+        <w:rPr>
+          <w:rFonts w:ascii="Times New Roman" w:hAnsi="Times New Roman" w:cs="Times New Roman"/>
+          <w:bCs/>
+        </w:rPr>
+        <w:t xml:space="preserve">Molly Schmidt are a wonderful </w:t>
+      </w:r>
+      <w:r>
+        <w:rPr>
+          <w:rFonts w:ascii="Times New Roman" w:hAnsi="Times New Roman" w:cs="Times New Roman"/>
+          <w:bCs/>
+        </w:rPr>
+        <w:t>trio</w:t>
+      </w:r>
+      <w:r>
+        <w:rPr>
+          <w:rFonts w:ascii="Times New Roman" w:hAnsi="Times New Roman" w:cs="Times New Roman"/>
+          <w:bCs/>
+        </w:rPr>
+        <w:t xml:space="preserve"> of best friends that make my life enjoyable through</w:t>
+      </w:r>
+      <w:r>
+        <w:rPr>
+          <w:rFonts w:ascii="Times New Roman" w:hAnsi="Times New Roman" w:cs="Times New Roman"/>
+          <w:bCs/>
+        </w:rPr>
+        <w:t xml:space="preserve"> their hu</w:t>
+      </w:r>
+      <w:r>
+        <w:rPr>
+          <w:rFonts w:ascii="Times New Roman" w:hAnsi="Times New Roman" w:cs="Times New Roman"/>
+          <w:bCs/>
+        </w:rPr>
+        <w:t xml:space="preserve">mor, conversation, and kindness; forgive me for when I </w:t>
+      </w:r>
+      <w:r>
+        <w:rPr>
+          <w:rFonts w:ascii="Times New Roman" w:hAnsi="Times New Roman" w:cs="Times New Roman"/>
+          <w:bCs/>
+        </w:rPr>
+        <w:t>would be</w:t>
+      </w:r>
+      <w:r>
+        <w:rPr>
+          <w:rFonts w:ascii="Times New Roman" w:hAnsi="Times New Roman" w:cs="Times New Roman"/>
+          <w:bCs/>
+        </w:rPr>
+        <w:t xml:space="preserve"> obnoxious</w:t>
+      </w:r>
+      <w:r>
+        <w:rPr>
+          <w:rFonts w:ascii="Times New Roman" w:hAnsi="Times New Roman" w:cs="Times New Roman"/>
+          <w:bCs/>
+        </w:rPr>
+        <w:t>ly fixated</w:t>
+      </w:r>
+      <w:r>
+        <w:rPr>
+          <w:rFonts w:ascii="Times New Roman" w:hAnsi="Times New Roman" w:cs="Times New Roman"/>
+          <w:bCs/>
+        </w:rPr>
+        <w:t xml:space="preserve"> </w:t>
+      </w:r>
+      <w:r>
+        <w:rPr>
+          <w:rFonts w:ascii="Times New Roman" w:hAnsi="Times New Roman" w:cs="Times New Roman"/>
+          <w:bCs/>
+        </w:rPr>
+        <w:t>and caught-</w:t>
+      </w:r>
+      <w:r>
+        <w:rPr>
+          <w:rFonts w:ascii="Times New Roman" w:hAnsi="Times New Roman" w:cs="Times New Roman"/>
+          <w:bCs/>
+        </w:rPr>
+        <w:t xml:space="preserve">up in </w:t>
+      </w:r>
+      <w:r>
+        <w:rPr>
+          <w:rFonts w:ascii="Times New Roman" w:hAnsi="Times New Roman" w:cs="Times New Roman"/>
+          <w:bCs/>
+        </w:rPr>
+        <w:t>the various</w:t>
+      </w:r>
+      <w:r>
+        <w:rPr>
+          <w:rFonts w:ascii="Times New Roman" w:hAnsi="Times New Roman" w:cs="Times New Roman"/>
+          <w:bCs/>
+        </w:rPr>
+        <w:t xml:space="preserve"> </w:t>
+      </w:r>
+      <w:r>
+        <w:rPr>
+          <w:rFonts w:ascii="Times New Roman" w:hAnsi="Times New Roman" w:cs="Times New Roman"/>
+          <w:bCs/>
+        </w:rPr>
+        <w:t xml:space="preserve">esoteric </w:t>
+      </w:r>
+      <w:r>
+        <w:rPr>
+          <w:rFonts w:ascii="Times New Roman" w:hAnsi="Times New Roman" w:cs="Times New Roman"/>
+          <w:bCs/>
+        </w:rPr>
+        <w:t xml:space="preserve">stuff I was </w:t>
+      </w:r>
+      <w:r>
+        <w:rPr>
+          <w:rFonts w:ascii="Times New Roman" w:hAnsi="Times New Roman" w:cs="Times New Roman"/>
+          <w:bCs/>
+        </w:rPr>
+        <w:t>studying.</w:t>
+      </w:r>
     </w:p>
     <w:p>
       <w:pPr>
@@ -27311,6 +27350,11 @@
         <w:docPartUnique/>
       </w:docPartObj>
     </w:sdtPr>
+    <w:sdtEndPr>
+      <w:rPr>
+        <w:rStyle w:val="PageNumber"/>
+      </w:rPr>
+    </w:sdtEndPr>
     <w:sdtContent>
       <w:p>
         <w:pPr>
@@ -30952,7 +30996,7 @@
 </file>
 
 <file path=customXml/itemProps1.xml><?xml version="1.0" encoding="utf-8"?>
-<ds:datastoreItem xmlns:ds="http://schemas.openxmlformats.org/officeDocument/2006/customXml" ds:itemID="{C3CE05AA-74ED-B740-BCF9-1FDAC10181C6}">
+<ds:datastoreItem xmlns:ds="http://schemas.openxmlformats.org/officeDocument/2006/customXml" ds:itemID="{9DC79272-ACA7-BA4E-8110-668135FA29BF}">
   <ds:schemaRefs>
     <ds:schemaRef ds:uri="http://schemas.openxmlformats.org/officeDocument/2006/bibliography"/>
   </ds:schemaRefs>

</xml_diff>